<commit_message>
collision fixed and implemented
</commit_message>
<xml_diff>
--- a/WeeklyLogs/Week10.docx
+++ b/WeeklyLogs/Week10.docx
@@ -65,13 +65,13 @@
               <w:rPr>
                 <w:rFonts w:eastAsia="Arial"/>
               </w:rPr>
-              <w:t xml:space="preserve">           1</w:t>
+              <w:t xml:space="preserve">           </w:t>
             </w:r>
             <w:r>
               <w:rPr>
                 <w:rFonts w:eastAsia="Arial"/>
               </w:rPr>
-              <w:t>2</w:t>
+              <w:t>26</w:t>
             </w:r>
             <w:r>
               <w:rPr>
@@ -89,13 +89,7 @@
               <w:rPr>
                 <w:rFonts w:eastAsia="Arial"/>
               </w:rPr>
-              <w:t>1</w:t>
-            </w:r>
-            <w:r>
-              <w:rPr>
-                <w:rFonts w:eastAsia="Arial"/>
-              </w:rPr>
-              <w:t>6</w:t>
+              <w:t>30</w:t>
             </w:r>
             <w:r>
               <w:rPr>
@@ -279,6 +273,53 @@
               </w:rPr>
               <w:t xml:space="preserve"> </w:t>
             </w:r>
+            <w:r>
+              <w:rPr>
+                <w:szCs w:val="24"/>
+              </w:rPr>
+              <w:t>Starter Kit created in SFML.</w:t>
+            </w:r>
+          </w:p>
+          <w:p>
+            <w:pPr>
+              <w:rPr>
+                <w:szCs w:val="24"/>
+              </w:rPr>
+            </w:pPr>
+            <w:r>
+              <w:rPr>
+                <w:szCs w:val="24"/>
+              </w:rPr>
+              <w:t>Finished Introduction, Background and started Philosophy sections of the GDD.</w:t>
+            </w:r>
+          </w:p>
+          <w:p>
+            <w:pPr>
+              <w:rPr>
+                <w:szCs w:val="24"/>
+              </w:rPr>
+            </w:pPr>
+            <w:r>
+              <w:rPr>
+                <w:szCs w:val="24"/>
+              </w:rPr>
+              <w:t>Pursue Behaviour Implemented.</w:t>
+            </w:r>
+          </w:p>
+          <w:p>
+            <w:pPr>
+              <w:rPr>
+                <w:szCs w:val="24"/>
+              </w:rPr>
+            </w:pPr>
+            <w:r>
+              <w:rPr>
+                <w:szCs w:val="24"/>
+              </w:rPr>
+              <w:t>Player can now control a character in which the enemy AI chases.</w:t>
+            </w:r>
+            <w:bookmarkStart w:id="0" w:name="_GoBack"/>
+            <w:bookmarkEnd w:id="0"/>
           </w:p>
         </w:tc>
       </w:tr>
@@ -431,6 +472,12 @@
                       <w:szCs w:val="24"/>
                     </w:rPr>
                   </w:pPr>
+                  <w:r>
+                    <w:rPr>
+                      <w:szCs w:val="24"/>
+                    </w:rPr>
+                    <w:t>This week was focused on Real World Simulation</w:t>
+                  </w:r>
                 </w:p>
                 <w:p>
                   <w:pPr>
@@ -438,8 +485,6 @@
                       <w:szCs w:val="24"/>
                     </w:rPr>
                   </w:pPr>
-                  <w:bookmarkStart w:id="0" w:name="_GoBack"/>
-                  <w:bookmarkEnd w:id="0"/>
                 </w:p>
               </w:tc>
             </w:tr>
@@ -982,7 +1027,7 @@
                 <w:bCs/>
                 <w:noProof/>
               </w:rPr>
-              <w:t>1</w:t>
+              <w:t>2</w:t>
             </w:r>
             <w:r>
               <w:rPr>

</xml_diff>